<commit_message>
Database connection established and all movies fetched
</commit_message>
<xml_diff>
--- a/Main tasks.docx
+++ b/Main tasks.docx
@@ -144,15 +144,13 @@
         </w:rPr>
         <w:t xml:space="preserve">Add security </w:t>
       </w:r>
-      <w:proofErr w:type="gramStart"/>
-      <w:r>
-        <w:rPr>
-          <w:sz w:val="24"/>
-          <w:szCs w:val="24"/>
-        </w:rPr>
-        <w:t>features</w:t>
-      </w:r>
-      <w:proofErr w:type="gramEnd"/>
+      <w:r>
+        <w:rPr>
+          <w:sz w:val="24"/>
+          <w:szCs w:val="24"/>
+        </w:rPr>
+        <w:t>features.</w:t>
+      </w:r>
     </w:p>
     <w:p>
       <w:pPr>
@@ -211,7 +209,7 @@
           <w:sz w:val="24"/>
           <w:szCs w:val="24"/>
         </w:rPr>
-        <w:t>Session, Cookie</w:t>
+        <w:t xml:space="preserve">Session, </w:t>
       </w:r>
       <w:proofErr w:type="gramStart"/>
       <w:r>
@@ -219,9 +217,23 @@
           <w:sz w:val="24"/>
           <w:szCs w:val="24"/>
         </w:rPr>
-        <w:t>, .env</w:t>
+        <w:t>Cookie</w:t>
+      </w:r>
+      <w:r>
+        <w:rPr>
+          <w:sz w:val="24"/>
+          <w:szCs w:val="24"/>
+        </w:rPr>
+        <w:t>,.</w:t>
       </w:r>
       <w:proofErr w:type="gramEnd"/>
+      <w:r>
+        <w:rPr>
+          <w:sz w:val="24"/>
+          <w:szCs w:val="24"/>
+        </w:rPr>
+        <w:t xml:space="preserve"> env</w:t>
+      </w:r>
       <w:r>
         <w:rPr>
           <w:sz w:val="24"/>
@@ -403,19 +415,22 @@
     <w:tbl>
       <w:tblPr>
         <w:tblStyle w:val="TableGrid"/>
-        <w:tblW w:w="0" w:type="auto"/>
+        <w:tblW w:w="9398" w:type="dxa"/>
         <w:tblLook w:val="04A0" w:firstRow="1" w:lastRow="0" w:firstColumn="1" w:lastColumn="0" w:noHBand="0" w:noVBand="1"/>
       </w:tblPr>
       <w:tblGrid>
-        <w:gridCol w:w="1345"/>
-        <w:gridCol w:w="2430"/>
-        <w:gridCol w:w="3103"/>
-        <w:gridCol w:w="2472"/>
+        <w:gridCol w:w="1352"/>
+        <w:gridCol w:w="2442"/>
+        <w:gridCol w:w="3119"/>
+        <w:gridCol w:w="2485"/>
       </w:tblGrid>
       <w:tr>
-        <w:tc>
-          <w:tcPr>
-            <w:tcW w:w="1345" w:type="dxa"/>
+        <w:trPr>
+          <w:trHeight w:val="616"/>
+        </w:trPr>
+        <w:tc>
+          <w:tcPr>
+            <w:tcW w:w="1352" w:type="dxa"/>
           </w:tcPr>
           <w:p>
             <w:pPr>
@@ -435,7 +450,7 @@
         </w:tc>
         <w:tc>
           <w:tcPr>
-            <w:tcW w:w="2430" w:type="dxa"/>
+            <w:tcW w:w="2442" w:type="dxa"/>
           </w:tcPr>
           <w:p>
             <w:pPr>
@@ -451,11 +466,18 @@
               </w:rPr>
               <w:t>Step</w:t>
             </w:r>
-          </w:p>
-        </w:tc>
-        <w:tc>
-          <w:tcPr>
-            <w:tcW w:w="3103" w:type="dxa"/>
+            <w:r>
+              <w:rPr>
+                <w:sz w:val="24"/>
+                <w:szCs w:val="24"/>
+              </w:rPr>
+              <w:t xml:space="preserve"> </w:t>
+            </w:r>
+          </w:p>
+        </w:tc>
+        <w:tc>
+          <w:tcPr>
+            <w:tcW w:w="3119" w:type="dxa"/>
           </w:tcPr>
           <w:p>
             <w:pPr>
@@ -482,7 +504,7 @@
         </w:tc>
         <w:tc>
           <w:tcPr>
-            <w:tcW w:w="2472" w:type="dxa"/>
+            <w:tcW w:w="2485" w:type="dxa"/>
           </w:tcPr>
           <w:p>
             <w:pPr>
@@ -509,110 +531,565 @@
         </w:tc>
       </w:tr>
       <w:tr>
-        <w:tc>
-          <w:tcPr>
-            <w:tcW w:w="1345" w:type="dxa"/>
-          </w:tcPr>
-          <w:p>
-            <w:pPr>
-              <w:rPr>
-                <w:sz w:val="24"/>
-                <w:szCs w:val="24"/>
-              </w:rPr>
-            </w:pPr>
-          </w:p>
-        </w:tc>
-        <w:tc>
-          <w:tcPr>
-            <w:tcW w:w="2430" w:type="dxa"/>
-          </w:tcPr>
-          <w:p>
-            <w:pPr>
-              <w:rPr>
-                <w:sz w:val="24"/>
-                <w:szCs w:val="24"/>
-              </w:rPr>
-            </w:pPr>
-          </w:p>
-        </w:tc>
-        <w:tc>
-          <w:tcPr>
-            <w:tcW w:w="3103" w:type="dxa"/>
-          </w:tcPr>
-          <w:p>
-            <w:pPr>
-              <w:rPr>
-                <w:sz w:val="24"/>
-                <w:szCs w:val="24"/>
-              </w:rPr>
-            </w:pPr>
-          </w:p>
-        </w:tc>
-        <w:tc>
-          <w:tcPr>
-            <w:tcW w:w="2472" w:type="dxa"/>
-          </w:tcPr>
-          <w:p>
-            <w:pPr>
-              <w:rPr>
-                <w:sz w:val="24"/>
-                <w:szCs w:val="24"/>
-              </w:rPr>
-            </w:pPr>
+        <w:trPr>
+          <w:trHeight w:val="605"/>
+        </w:trPr>
+        <w:tc>
+          <w:tcPr>
+            <w:tcW w:w="1352" w:type="dxa"/>
+          </w:tcPr>
+          <w:p>
+            <w:pPr>
+              <w:rPr>
+                <w:sz w:val="24"/>
+                <w:szCs w:val="24"/>
+              </w:rPr>
+            </w:pPr>
+            <w:r>
+              <w:rPr>
+                <w:sz w:val="24"/>
+                <w:szCs w:val="24"/>
+              </w:rPr>
+              <w:t>Chandrika</w:t>
+            </w:r>
+          </w:p>
+        </w:tc>
+        <w:tc>
+          <w:tcPr>
+            <w:tcW w:w="2442" w:type="dxa"/>
+          </w:tcPr>
+          <w:p>
+            <w:pPr>
+              <w:rPr>
+                <w:sz w:val="24"/>
+                <w:szCs w:val="24"/>
+              </w:rPr>
+            </w:pPr>
+            <w:r>
+              <w:rPr>
+                <w:sz w:val="24"/>
+                <w:szCs w:val="24"/>
+              </w:rPr>
+              <w:t>1</w:t>
+            </w:r>
+          </w:p>
+        </w:tc>
+        <w:tc>
+          <w:tcPr>
+            <w:tcW w:w="3119" w:type="dxa"/>
+          </w:tcPr>
+          <w:p>
+            <w:pPr>
+              <w:jc w:val="center"/>
+              <w:rPr>
+                <w:sz w:val="24"/>
+                <w:szCs w:val="24"/>
+              </w:rPr>
+            </w:pPr>
+            <w:r>
+              <w:rPr>
+                <w:sz w:val="24"/>
+                <w:szCs w:val="24"/>
+              </w:rPr>
+              <w:t>Loading dataset and setting up the connection</w:t>
+            </w:r>
+          </w:p>
+        </w:tc>
+        <w:tc>
+          <w:tcPr>
+            <w:tcW w:w="2485" w:type="dxa"/>
+          </w:tcPr>
+          <w:p>
+            <w:pPr>
+              <w:rPr>
+                <w:sz w:val="24"/>
+                <w:szCs w:val="24"/>
+              </w:rPr>
+            </w:pPr>
+            <w:r>
+              <w:rPr>
+                <w:sz w:val="24"/>
+                <w:szCs w:val="24"/>
+              </w:rPr>
+              <w:t>Phase 0</w:t>
+            </w:r>
           </w:p>
         </w:tc>
       </w:tr>
       <w:tr>
-        <w:tc>
-          <w:tcPr>
-            <w:tcW w:w="1345" w:type="dxa"/>
-          </w:tcPr>
-          <w:p>
-            <w:pPr>
-              <w:rPr>
-                <w:sz w:val="24"/>
-                <w:szCs w:val="24"/>
-              </w:rPr>
-            </w:pPr>
-          </w:p>
-        </w:tc>
-        <w:tc>
-          <w:tcPr>
-            <w:tcW w:w="2430" w:type="dxa"/>
-          </w:tcPr>
-          <w:p>
-            <w:pPr>
-              <w:rPr>
-                <w:sz w:val="24"/>
-                <w:szCs w:val="24"/>
-              </w:rPr>
-            </w:pPr>
-          </w:p>
-        </w:tc>
-        <w:tc>
-          <w:tcPr>
-            <w:tcW w:w="3103" w:type="dxa"/>
-          </w:tcPr>
-          <w:p>
-            <w:pPr>
-              <w:rPr>
-                <w:sz w:val="24"/>
-                <w:szCs w:val="24"/>
-              </w:rPr>
-            </w:pPr>
-          </w:p>
-        </w:tc>
-        <w:tc>
-          <w:tcPr>
-            <w:tcW w:w="2472" w:type="dxa"/>
-          </w:tcPr>
-          <w:p>
-            <w:pPr>
-              <w:rPr>
-                <w:sz w:val="24"/>
-                <w:szCs w:val="24"/>
-              </w:rPr>
-            </w:pPr>
+        <w:trPr>
+          <w:trHeight w:val="616"/>
+        </w:trPr>
+        <w:tc>
+          <w:tcPr>
+            <w:tcW w:w="1352" w:type="dxa"/>
+          </w:tcPr>
+          <w:p>
+            <w:pPr>
+              <w:rPr>
+                <w:sz w:val="24"/>
+                <w:szCs w:val="24"/>
+              </w:rPr>
+            </w:pPr>
+            <w:r>
+              <w:rPr>
+                <w:sz w:val="24"/>
+                <w:szCs w:val="24"/>
+              </w:rPr>
+              <w:t>Saurab</w:t>
+            </w:r>
+          </w:p>
+        </w:tc>
+        <w:tc>
+          <w:tcPr>
+            <w:tcW w:w="2442" w:type="dxa"/>
+          </w:tcPr>
+          <w:p>
+            <w:pPr>
+              <w:rPr>
+                <w:sz w:val="24"/>
+                <w:szCs w:val="24"/>
+              </w:rPr>
+            </w:pPr>
+            <w:r>
+              <w:rPr>
+                <w:sz w:val="24"/>
+                <w:szCs w:val="24"/>
+              </w:rPr>
+              <w:t>1</w:t>
+            </w:r>
+          </w:p>
+        </w:tc>
+        <w:tc>
+          <w:tcPr>
+            <w:tcW w:w="3119" w:type="dxa"/>
+          </w:tcPr>
+          <w:p>
+            <w:pPr>
+              <w:rPr>
+                <w:sz w:val="24"/>
+                <w:szCs w:val="24"/>
+              </w:rPr>
+            </w:pPr>
+            <w:r>
+              <w:rPr>
+                <w:sz w:val="24"/>
+                <w:szCs w:val="24"/>
+              </w:rPr>
+              <w:t>Setting up GITHUB and folder structure</w:t>
+            </w:r>
+          </w:p>
+        </w:tc>
+        <w:tc>
+          <w:tcPr>
+            <w:tcW w:w="2485" w:type="dxa"/>
+          </w:tcPr>
+          <w:p>
+            <w:pPr>
+              <w:rPr>
+                <w:sz w:val="24"/>
+                <w:szCs w:val="24"/>
+              </w:rPr>
+            </w:pPr>
+            <w:r>
+              <w:rPr>
+                <w:sz w:val="24"/>
+                <w:szCs w:val="24"/>
+              </w:rPr>
+              <w:t>Phase 0</w:t>
+            </w:r>
+          </w:p>
+        </w:tc>
+      </w:tr>
+      <w:tr>
+        <w:trPr>
+          <w:trHeight w:val="1483"/>
+        </w:trPr>
+        <w:tc>
+          <w:tcPr>
+            <w:tcW w:w="1352" w:type="dxa"/>
+          </w:tcPr>
+          <w:p>
+            <w:pPr>
+              <w:rPr>
+                <w:sz w:val="24"/>
+                <w:szCs w:val="24"/>
+              </w:rPr>
+            </w:pPr>
+            <w:r>
+              <w:rPr>
+                <w:sz w:val="24"/>
+                <w:szCs w:val="24"/>
+              </w:rPr>
+              <w:t>Chandrika</w:t>
+            </w:r>
+          </w:p>
+        </w:tc>
+        <w:tc>
+          <w:tcPr>
+            <w:tcW w:w="2442" w:type="dxa"/>
+          </w:tcPr>
+          <w:p>
+            <w:pPr>
+              <w:rPr>
+                <w:sz w:val="24"/>
+                <w:szCs w:val="24"/>
+              </w:rPr>
+            </w:pPr>
+            <w:r>
+              <w:rPr>
+                <w:sz w:val="24"/>
+                <w:szCs w:val="24"/>
+              </w:rPr>
+              <w:t>2</w:t>
+            </w:r>
+          </w:p>
+        </w:tc>
+        <w:tc>
+          <w:tcPr>
+            <w:tcW w:w="3119" w:type="dxa"/>
+          </w:tcPr>
+          <w:p>
+            <w:pPr>
+              <w:spacing w:after="160" w:line="259" w:lineRule="auto"/>
+              <w:rPr>
+                <w:sz w:val="24"/>
+                <w:szCs w:val="24"/>
+              </w:rPr>
+            </w:pPr>
+            <w:r>
+              <w:rPr>
+                <w:sz w:val="24"/>
+                <w:szCs w:val="24"/>
+              </w:rPr>
+              <w:t>Setting up routes of the application and displaying it on the screen</w:t>
+            </w:r>
+            <w:r>
+              <w:rPr>
+                <w:sz w:val="24"/>
+                <w:szCs w:val="24"/>
+              </w:rPr>
+              <w:t xml:space="preserve">/ </w:t>
+            </w:r>
+            <w:r>
+              <w:rPr>
+                <w:sz w:val="24"/>
+                <w:szCs w:val="24"/>
+              </w:rPr>
+              <w:t xml:space="preserve">will work on GET routes </w:t>
+            </w:r>
+          </w:p>
+        </w:tc>
+        <w:tc>
+          <w:tcPr>
+            <w:tcW w:w="2485" w:type="dxa"/>
+          </w:tcPr>
+          <w:p>
+            <w:pPr>
+              <w:rPr>
+                <w:sz w:val="24"/>
+                <w:szCs w:val="24"/>
+              </w:rPr>
+            </w:pPr>
+            <w:r>
+              <w:rPr>
+                <w:sz w:val="24"/>
+                <w:szCs w:val="24"/>
+              </w:rPr>
+              <w:t>Phase 1</w:t>
+            </w:r>
+          </w:p>
+        </w:tc>
+      </w:tr>
+      <w:tr>
+        <w:trPr>
+          <w:trHeight w:val="1222"/>
+        </w:trPr>
+        <w:tc>
+          <w:tcPr>
+            <w:tcW w:w="1352" w:type="dxa"/>
+          </w:tcPr>
+          <w:p>
+            <w:pPr>
+              <w:rPr>
+                <w:sz w:val="24"/>
+                <w:szCs w:val="24"/>
+              </w:rPr>
+            </w:pPr>
+            <w:r>
+              <w:rPr>
+                <w:sz w:val="24"/>
+                <w:szCs w:val="24"/>
+              </w:rPr>
+              <w:t>Saurab</w:t>
+            </w:r>
+          </w:p>
+        </w:tc>
+        <w:tc>
+          <w:tcPr>
+            <w:tcW w:w="2442" w:type="dxa"/>
+          </w:tcPr>
+          <w:p>
+            <w:pPr>
+              <w:rPr>
+                <w:sz w:val="24"/>
+                <w:szCs w:val="24"/>
+              </w:rPr>
+            </w:pPr>
+            <w:r>
+              <w:rPr>
+                <w:sz w:val="24"/>
+                <w:szCs w:val="24"/>
+              </w:rPr>
+              <w:t>2</w:t>
+            </w:r>
+          </w:p>
+        </w:tc>
+        <w:tc>
+          <w:tcPr>
+            <w:tcW w:w="3119" w:type="dxa"/>
+          </w:tcPr>
+          <w:p>
+            <w:pPr>
+              <w:rPr>
+                <w:sz w:val="24"/>
+                <w:szCs w:val="24"/>
+              </w:rPr>
+            </w:pPr>
+            <w:r>
+              <w:rPr>
+                <w:sz w:val="24"/>
+                <w:szCs w:val="24"/>
+              </w:rPr>
+              <w:t>Setting up routes of the application and displaying it on the screen</w:t>
+            </w:r>
+            <w:r>
+              <w:rPr>
+                <w:sz w:val="24"/>
+                <w:szCs w:val="24"/>
+              </w:rPr>
+              <w:t>/</w:t>
+            </w:r>
+            <w:r>
+              <w:rPr>
+                <w:sz w:val="24"/>
+                <w:szCs w:val="24"/>
+              </w:rPr>
+              <w:t>– will work on PUT and DELETE routes</w:t>
+            </w:r>
+          </w:p>
+        </w:tc>
+        <w:tc>
+          <w:tcPr>
+            <w:tcW w:w="2485" w:type="dxa"/>
+          </w:tcPr>
+          <w:p>
+            <w:pPr>
+              <w:rPr>
+                <w:sz w:val="24"/>
+                <w:szCs w:val="24"/>
+              </w:rPr>
+            </w:pPr>
+            <w:r>
+              <w:rPr>
+                <w:sz w:val="24"/>
+                <w:szCs w:val="24"/>
+              </w:rPr>
+              <w:t>Phase 1</w:t>
+            </w:r>
+          </w:p>
+        </w:tc>
+      </w:tr>
+      <w:tr>
+        <w:trPr>
+          <w:trHeight w:val="313"/>
+        </w:trPr>
+        <w:tc>
+          <w:tcPr>
+            <w:tcW w:w="1352" w:type="dxa"/>
+          </w:tcPr>
+          <w:p>
+            <w:pPr>
+              <w:rPr>
+                <w:sz w:val="24"/>
+                <w:szCs w:val="24"/>
+              </w:rPr>
+            </w:pPr>
+            <w:r>
+              <w:rPr>
+                <w:sz w:val="24"/>
+                <w:szCs w:val="24"/>
+              </w:rPr>
+              <w:t>Chandrika</w:t>
+            </w:r>
+          </w:p>
+        </w:tc>
+        <w:tc>
+          <w:tcPr>
+            <w:tcW w:w="2442" w:type="dxa"/>
+          </w:tcPr>
+          <w:p>
+            <w:pPr>
+              <w:rPr>
+                <w:sz w:val="24"/>
+                <w:szCs w:val="24"/>
+              </w:rPr>
+            </w:pPr>
+            <w:r>
+              <w:rPr>
+                <w:sz w:val="24"/>
+                <w:szCs w:val="24"/>
+              </w:rPr>
+              <w:t>3</w:t>
+            </w:r>
+          </w:p>
+        </w:tc>
+        <w:tc>
+          <w:tcPr>
+            <w:tcW w:w="3119" w:type="dxa"/>
+          </w:tcPr>
+          <w:p>
+            <w:pPr>
+              <w:rPr>
+                <w:sz w:val="24"/>
+                <w:szCs w:val="24"/>
+              </w:rPr>
+            </w:pPr>
+            <w:r>
+              <w:rPr>
+                <w:sz w:val="24"/>
+                <w:szCs w:val="24"/>
+              </w:rPr>
+              <w:t xml:space="preserve">Handling the UI and setting up template engine, doing </w:t>
+            </w:r>
+            <w:r>
+              <w:rPr>
+                <w:sz w:val="24"/>
+                <w:szCs w:val="24"/>
+              </w:rPr>
+              <w:lastRenderedPageBreak/>
+              <w:t>the necessary validation before the final step and finishing the application for deployment</w:t>
+            </w:r>
+          </w:p>
+        </w:tc>
+        <w:tc>
+          <w:tcPr>
+            <w:tcW w:w="2485" w:type="dxa"/>
+          </w:tcPr>
+          <w:p>
+            <w:pPr>
+              <w:rPr>
+                <w:sz w:val="24"/>
+                <w:szCs w:val="24"/>
+              </w:rPr>
+            </w:pPr>
+            <w:r>
+              <w:rPr>
+                <w:sz w:val="24"/>
+                <w:szCs w:val="24"/>
+              </w:rPr>
+              <w:lastRenderedPageBreak/>
+              <w:t>Phase 2</w:t>
+            </w:r>
+          </w:p>
+        </w:tc>
+      </w:tr>
+      <w:tr>
+        <w:trPr>
+          <w:trHeight w:val="313"/>
+        </w:trPr>
+        <w:tc>
+          <w:tcPr>
+            <w:tcW w:w="1352" w:type="dxa"/>
+          </w:tcPr>
+          <w:p>
+            <w:pPr>
+              <w:rPr>
+                <w:sz w:val="24"/>
+                <w:szCs w:val="24"/>
+              </w:rPr>
+            </w:pPr>
+            <w:r>
+              <w:rPr>
+                <w:sz w:val="24"/>
+                <w:szCs w:val="24"/>
+              </w:rPr>
+              <w:t>Saurab</w:t>
+            </w:r>
+          </w:p>
+        </w:tc>
+        <w:tc>
+          <w:tcPr>
+            <w:tcW w:w="2442" w:type="dxa"/>
+          </w:tcPr>
+          <w:p>
+            <w:pPr>
+              <w:rPr>
+                <w:sz w:val="24"/>
+                <w:szCs w:val="24"/>
+              </w:rPr>
+            </w:pPr>
+            <w:r>
+              <w:rPr>
+                <w:sz w:val="24"/>
+                <w:szCs w:val="24"/>
+              </w:rPr>
+              <w:t>3</w:t>
+            </w:r>
+          </w:p>
+        </w:tc>
+        <w:tc>
+          <w:tcPr>
+            <w:tcW w:w="3119" w:type="dxa"/>
+          </w:tcPr>
+          <w:p>
+            <w:pPr>
+              <w:rPr>
+                <w:sz w:val="24"/>
+                <w:szCs w:val="24"/>
+              </w:rPr>
+            </w:pPr>
+            <w:r>
+              <w:rPr>
+                <w:sz w:val="24"/>
+                <w:szCs w:val="24"/>
+              </w:rPr>
+              <w:t>Handling the Security, implementing the authentication and authorization, setting up all the env variables for production and testing/debugging the application and deploying the finished project</w:t>
+            </w:r>
+            <w:r>
+              <w:rPr>
+                <w:sz w:val="24"/>
+                <w:szCs w:val="24"/>
+              </w:rPr>
+              <w:t xml:space="preserve"> on Heroku</w:t>
+            </w:r>
+            <w:r>
+              <w:rPr>
+                <w:sz w:val="24"/>
+                <w:szCs w:val="24"/>
+              </w:rPr>
+              <w:t>.</w:t>
+            </w:r>
+          </w:p>
+        </w:tc>
+        <w:tc>
+          <w:tcPr>
+            <w:tcW w:w="2485" w:type="dxa"/>
+          </w:tcPr>
+          <w:p>
+            <w:pPr>
+              <w:rPr>
+                <w:sz w:val="24"/>
+                <w:szCs w:val="24"/>
+              </w:rPr>
+            </w:pPr>
+            <w:r>
+              <w:rPr>
+                <w:sz w:val="24"/>
+                <w:szCs w:val="24"/>
+              </w:rPr>
+              <w:t>Phase 2</w:t>
+            </w:r>
           </w:p>
         </w:tc>
       </w:tr>
@@ -625,8 +1102,293 @@
         </w:rPr>
       </w:pPr>
     </w:p>
+    <w:p>
+      <w:pPr>
+        <w:rPr>
+          <w:sz w:val="24"/>
+          <w:szCs w:val="24"/>
+        </w:rPr>
+      </w:pPr>
+      <w:r>
+        <w:rPr>
+          <w:sz w:val="24"/>
+          <w:szCs w:val="24"/>
+        </w:rPr>
+        <w:t>Routes in the application:</w:t>
+      </w:r>
+    </w:p>
+    <w:p>
+      <w:pPr>
+        <w:rPr>
+          <w:sz w:val="24"/>
+          <w:szCs w:val="24"/>
+        </w:rPr>
+      </w:pPr>
+      <w:r>
+        <w:rPr>
+          <w:sz w:val="24"/>
+          <w:szCs w:val="24"/>
+        </w:rPr>
+        <w:t>GET /movies: Retrieve a list of all movies.</w:t>
+      </w:r>
+    </w:p>
+    <w:p>
+      <w:pPr>
+        <w:rPr>
+          <w:sz w:val="24"/>
+          <w:szCs w:val="24"/>
+        </w:rPr>
+      </w:pPr>
+      <w:r>
+        <w:rPr>
+          <w:sz w:val="24"/>
+          <w:szCs w:val="24"/>
+        </w:rPr>
+        <w:t>GET /movies/:id: Retrieve a specific movie by its ID.</w:t>
+      </w:r>
+    </w:p>
+    <w:p>
+      <w:pPr>
+        <w:rPr>
+          <w:sz w:val="24"/>
+          <w:szCs w:val="24"/>
+        </w:rPr>
+      </w:pPr>
+      <w:r>
+        <w:rPr>
+          <w:sz w:val="24"/>
+          <w:szCs w:val="24"/>
+        </w:rPr>
+        <w:t>POST /movies: Create a new movie.</w:t>
+      </w:r>
+    </w:p>
+    <w:p>
+      <w:pPr>
+        <w:rPr>
+          <w:sz w:val="24"/>
+          <w:szCs w:val="24"/>
+        </w:rPr>
+      </w:pPr>
+      <w:r>
+        <w:rPr>
+          <w:sz w:val="24"/>
+          <w:szCs w:val="24"/>
+        </w:rPr>
+        <w:t>PUT /movies/:id: Update a specific movie by its ID.</w:t>
+      </w:r>
+    </w:p>
+    <w:p>
+      <w:pPr>
+        <w:rPr>
+          <w:sz w:val="24"/>
+          <w:szCs w:val="24"/>
+        </w:rPr>
+      </w:pPr>
+      <w:r>
+        <w:rPr>
+          <w:sz w:val="24"/>
+          <w:szCs w:val="24"/>
+        </w:rPr>
+        <w:t>DELETE /movies/:id: Delete a specific movie by its ID.</w:t>
+      </w:r>
+    </w:p>
+    <w:p>
+      <w:pPr>
+        <w:rPr>
+          <w:sz w:val="24"/>
+          <w:szCs w:val="24"/>
+        </w:rPr>
+      </w:pPr>
+      <w:r>
+        <w:rPr>
+          <w:sz w:val="24"/>
+          <w:szCs w:val="24"/>
+        </w:rPr>
+        <w:t xml:space="preserve">Chandrika – will work on GET </w:t>
+      </w:r>
+      <w:proofErr w:type="gramStart"/>
+      <w:r>
+        <w:rPr>
+          <w:sz w:val="24"/>
+          <w:szCs w:val="24"/>
+        </w:rPr>
+        <w:t>routes</w:t>
+      </w:r>
+      <w:proofErr w:type="gramEnd"/>
+      <w:r>
+        <w:rPr>
+          <w:sz w:val="24"/>
+          <w:szCs w:val="24"/>
+        </w:rPr>
+        <w:t xml:space="preserve"> </w:t>
+      </w:r>
+    </w:p>
+    <w:p>
+      <w:pPr>
+        <w:rPr>
+          <w:sz w:val="24"/>
+          <w:szCs w:val="24"/>
+        </w:rPr>
+      </w:pPr>
+      <w:r>
+        <w:rPr>
+          <w:sz w:val="24"/>
+          <w:szCs w:val="24"/>
+        </w:rPr>
+        <w:t xml:space="preserve">Saurab – will work on PUT and DELETE </w:t>
+      </w:r>
+      <w:proofErr w:type="gramStart"/>
+      <w:r>
+        <w:rPr>
+          <w:sz w:val="24"/>
+          <w:szCs w:val="24"/>
+        </w:rPr>
+        <w:t>routes</w:t>
+      </w:r>
+      <w:proofErr w:type="gramEnd"/>
+    </w:p>
+    <w:p>
+      <w:pPr>
+        <w:rPr>
+          <w:sz w:val="24"/>
+          <w:szCs w:val="24"/>
+        </w:rPr>
+      </w:pPr>
+      <w:r>
+        <w:rPr>
+          <w:sz w:val="24"/>
+          <w:szCs w:val="24"/>
+        </w:rPr>
+        <w:t>To create a new movie and save it to the database both will work on that and do the necessary validations required.</w:t>
+      </w:r>
+    </w:p>
+    <w:p>
+      <w:pPr>
+        <w:rPr>
+          <w:b/>
+          <w:bCs/>
+          <w:sz w:val="24"/>
+          <w:szCs w:val="24"/>
+        </w:rPr>
+      </w:pPr>
+      <w:r>
+        <w:rPr>
+          <w:b/>
+          <w:bCs/>
+          <w:sz w:val="24"/>
+          <w:szCs w:val="24"/>
+        </w:rPr>
+        <w:t xml:space="preserve">Yes, we have access to </w:t>
+      </w:r>
+      <w:proofErr w:type="gramStart"/>
+      <w:r>
+        <w:rPr>
+          <w:b/>
+          <w:bCs/>
+          <w:sz w:val="24"/>
+          <w:szCs w:val="24"/>
+        </w:rPr>
+        <w:t>atlas</w:t>
+      </w:r>
+      <w:proofErr w:type="gramEnd"/>
+      <w:r>
+        <w:rPr>
+          <w:b/>
+          <w:bCs/>
+          <w:sz w:val="24"/>
+          <w:szCs w:val="24"/>
+        </w:rPr>
+        <w:t xml:space="preserve"> dataset.</w:t>
+      </w:r>
+    </w:p>
+    <w:p>
+      <w:pPr>
+        <w:rPr>
+          <w:sz w:val="24"/>
+          <w:szCs w:val="24"/>
+        </w:rPr>
+      </w:pPr>
+      <w:r>
+        <w:rPr>
+          <w:sz w:val="24"/>
+          <w:szCs w:val="24"/>
+        </w:rPr>
+        <w:t>We have a project folder,</w:t>
+      </w:r>
+      <w:r>
+        <w:rPr>
+          <w:sz w:val="24"/>
+          <w:szCs w:val="24"/>
+        </w:rPr>
+        <w:t xml:space="preserve"> </w:t>
+      </w:r>
+    </w:p>
+    <w:p>
+      <w:pPr>
+        <w:rPr>
+          <w:sz w:val="24"/>
+          <w:szCs w:val="24"/>
+        </w:rPr>
+      </w:pPr>
+      <w:proofErr w:type="spellStart"/>
+      <w:r>
+        <w:rPr>
+          <w:sz w:val="24"/>
+          <w:szCs w:val="24"/>
+        </w:rPr>
+        <w:t>git</w:t>
+      </w:r>
+      <w:proofErr w:type="spellEnd"/>
+      <w:r>
+        <w:rPr>
+          <w:sz w:val="24"/>
+          <w:szCs w:val="24"/>
+        </w:rPr>
+        <w:t xml:space="preserve"> </w:t>
+      </w:r>
+      <w:r>
+        <w:rPr>
+          <w:sz w:val="24"/>
+          <w:szCs w:val="24"/>
+        </w:rPr>
+        <w:t>repo:</w:t>
+      </w:r>
+      <w:r>
+        <w:rPr>
+          <w:sz w:val="24"/>
+          <w:szCs w:val="24"/>
+        </w:rPr>
+        <w:t xml:space="preserve"> </w:t>
+      </w:r>
+      <w:hyperlink r:id="rId7" w:history="1">
+        <w:r>
+          <w:rPr>
+            <w:rStyle w:val="Hyperlink"/>
+            <w:sz w:val="24"/>
+            <w:szCs w:val="24"/>
+          </w:rPr>
+          <w:t>https://github.com/saurab-prasher/express-assignment5</w:t>
+        </w:r>
+      </w:hyperlink>
+    </w:p>
+    <w:p>
+      <w:pPr>
+        <w:rPr>
+          <w:sz w:val="24"/>
+          <w:szCs w:val="24"/>
+        </w:rPr>
+      </w:pPr>
+    </w:p>
+    <w:p>
+      <w:pPr>
+        <w:rPr>
+          <w:sz w:val="24"/>
+          <w:szCs w:val="24"/>
+        </w:rPr>
+      </w:pPr>
+    </w:p>
     <w:sectPr>
-      <w:headerReference w:type="default" r:id="rId7"/>
+      <w:headerReference w:type="default" r:id="rId8"/>
       <w:pgSz w:w="12240" w:h="15840"/>
       <w:pgMar w:top="1440" w:right="1440" w:bottom="1440" w:left="1440" w:header="720" w:footer="720" w:gutter="0"/>
       <w:cols w:space="720"/>
@@ -1444,6 +2206,29 @@
     <w:uiPriority w:val="99"/>
     <w:rsid w:val="00663259"/>
   </w:style>
+  <w:style w:type="character" w:styleId="Hyperlink">
+    <w:name w:val="Hyperlink"/>
+    <w:basedOn w:val="DefaultParagraphFont"/>
+    <w:uiPriority w:val="99"/>
+    <w:unhideWhenUsed/>
+    <w:rsid w:val="009514CA"/>
+    <w:rPr>
+      <w:color w:val="0563C1" w:themeColor="hyperlink"/>
+      <w:u w:val="single"/>
+    </w:rPr>
+  </w:style>
+  <w:style w:type="character" w:styleId="UnresolvedMention">
+    <w:name w:val="Unresolved Mention"/>
+    <w:basedOn w:val="DefaultParagraphFont"/>
+    <w:uiPriority w:val="99"/>
+    <w:semiHidden/>
+    <w:unhideWhenUsed/>
+    <w:rsid w:val="009514CA"/>
+    <w:rPr>
+      <w:color w:val="605E5C"/>
+      <w:shd w:val="clear" w:color="auto" w:fill="E1DFDD"/>
+    </w:rPr>
+  </w:style>
 </w:styles>
 </file>
 

</xml_diff>